<commit_message>
* Added cake to this meeting and sorbet to the next meeting in Meeting 8 Minutes 04.05.2012 1500-1600.docx
</commit_message>
<xml_diff>
--- a/doc/Minutes/Meeting 8 Minutes 04.05.2012 1500-1600.docx
+++ b/doc/Minutes/Meeting 8 Minutes 04.05.2012 1500-1600.docx
@@ -187,6 +187,52 @@
           <w:rFonts w:asciiTheme="minorHAnsi" w:hAnsiTheme="minorHAnsi" w:cstheme="minorHAnsi"/>
         </w:rPr>
         <w:t xml:space="preserve"> Chan, Edward Seabrook</w:t>
+      </w:r>
+      <w:r>
+        <w:rPr>
+          <w:rFonts w:asciiTheme="minorHAnsi" w:hAnsiTheme="minorHAnsi" w:cstheme="minorHAnsi"/>
+        </w:rPr>
+        <w:t xml:space="preserve">, Belgian chocolate cake from ye </w:t>
+      </w:r>
+      <w:proofErr w:type="spellStart"/>
+      <w:r>
+        <w:rPr>
+          <w:rFonts w:asciiTheme="minorHAnsi" w:hAnsiTheme="minorHAnsi" w:cstheme="minorHAnsi"/>
+        </w:rPr>
+        <w:t>olde</w:t>
+      </w:r>
+      <w:proofErr w:type="spellEnd"/>
+      <w:r>
+        <w:rPr>
+          <w:rFonts w:asciiTheme="minorHAnsi" w:hAnsiTheme="minorHAnsi" w:cstheme="minorHAnsi"/>
+        </w:rPr>
+        <w:t xml:space="preserve"> </w:t>
+      </w:r>
+      <w:proofErr w:type="spellStart"/>
+      <w:r>
+        <w:rPr>
+          <w:rFonts w:asciiTheme="minorHAnsi" w:hAnsiTheme="minorHAnsi" w:cstheme="minorHAnsi"/>
+        </w:rPr>
+        <w:t>Sainsburys</w:t>
+      </w:r>
+      <w:proofErr w:type="spellEnd"/>
+      <w:r>
+        <w:rPr>
+          <w:rFonts w:asciiTheme="minorHAnsi" w:hAnsiTheme="minorHAnsi" w:cstheme="minorHAnsi"/>
+        </w:rPr>
+        <w:t xml:space="preserve"> (thanks Ed </w:t>
+      </w:r>
+      <w:r>
+        <w:rPr>
+          <w:rFonts w:asciiTheme="minorHAnsi" w:hAnsiTheme="minorHAnsi" w:cstheme="minorHAnsi"/>
+        </w:rPr>
+        <w:sym w:font="Wingdings" w:char="F04A"/>
+      </w:r>
+      <w:r>
+        <w:rPr>
+          <w:rFonts w:asciiTheme="minorHAnsi" w:hAnsiTheme="minorHAnsi" w:cstheme="minorHAnsi"/>
+        </w:rPr>
+        <w:t>)</w:t>
       </w:r>
     </w:p>
     <w:p>
@@ -486,6 +532,44 @@
         </w:rPr>
         <w:t>*</w:t>
       </w:r>
+    </w:p>
+    <w:p>
+      <w:pPr>
+        <w:rPr>
+          <w:rFonts w:asciiTheme="minorHAnsi" w:hAnsiTheme="minorHAnsi" w:cstheme="minorHAnsi"/>
+          <w:lang w:eastAsia="zh-TW"/>
+        </w:rPr>
+      </w:pPr>
+      <w:r>
+        <w:rPr>
+          <w:rFonts w:asciiTheme="minorHAnsi" w:hAnsiTheme="minorHAnsi" w:cstheme="minorHAnsi"/>
+          <w:lang w:eastAsia="zh-TW"/>
+        </w:rPr>
+        <w:t>Edward: 24%</w:t>
+      </w:r>
+    </w:p>
+    <w:p>
+      <w:pPr>
+        <w:rPr>
+          <w:rFonts w:asciiTheme="minorHAnsi" w:hAnsiTheme="minorHAnsi" w:cstheme="minorHAnsi"/>
+          <w:lang w:eastAsia="zh-TW"/>
+        </w:rPr>
+      </w:pPr>
+      <w:r>
+        <w:rPr>
+          <w:rFonts w:asciiTheme="minorHAnsi" w:hAnsiTheme="minorHAnsi" w:cstheme="minorHAnsi"/>
+          <w:lang w:eastAsia="zh-TW"/>
+        </w:rPr>
+        <w:t>Everyone else: 19%</w:t>
+      </w:r>
+    </w:p>
+    <w:p>
+      <w:pPr>
+        <w:rPr>
+          <w:rFonts w:asciiTheme="minorHAnsi" w:hAnsiTheme="minorHAnsi" w:cstheme="minorHAnsi"/>
+          <w:lang w:eastAsia="zh-TW"/>
+        </w:rPr>
+      </w:pPr>
       <w:bookmarkStart w:id="1" w:name="_GoBack"/>
       <w:bookmarkEnd w:id="1"/>
     </w:p>
@@ -493,44 +577,6 @@
       <w:pPr>
         <w:rPr>
           <w:rFonts w:asciiTheme="minorHAnsi" w:hAnsiTheme="minorHAnsi" w:cstheme="minorHAnsi"/>
-          <w:lang w:eastAsia="zh-TW"/>
-        </w:rPr>
-      </w:pPr>
-      <w:r>
-        <w:rPr>
-          <w:rFonts w:asciiTheme="minorHAnsi" w:hAnsiTheme="minorHAnsi" w:cstheme="minorHAnsi"/>
-          <w:lang w:eastAsia="zh-TW"/>
-        </w:rPr>
-        <w:t>Edward: 24%</w:t>
-      </w:r>
-    </w:p>
-    <w:p>
-      <w:pPr>
-        <w:rPr>
-          <w:rFonts w:asciiTheme="minorHAnsi" w:hAnsiTheme="minorHAnsi" w:cstheme="minorHAnsi"/>
-          <w:lang w:eastAsia="zh-TW"/>
-        </w:rPr>
-      </w:pPr>
-      <w:r>
-        <w:rPr>
-          <w:rFonts w:asciiTheme="minorHAnsi" w:hAnsiTheme="minorHAnsi" w:cstheme="minorHAnsi"/>
-          <w:lang w:eastAsia="zh-TW"/>
-        </w:rPr>
-        <w:t>Everyone else: 19%</w:t>
-      </w:r>
-    </w:p>
-    <w:p>
-      <w:pPr>
-        <w:rPr>
-          <w:rFonts w:asciiTheme="minorHAnsi" w:hAnsiTheme="minorHAnsi" w:cstheme="minorHAnsi"/>
-          <w:lang w:eastAsia="zh-TW"/>
-        </w:rPr>
-      </w:pPr>
-    </w:p>
-    <w:p>
-      <w:pPr>
-        <w:rPr>
-          <w:rFonts w:asciiTheme="minorHAnsi" w:hAnsiTheme="minorHAnsi" w:cstheme="minorHAnsi"/>
           <w:u w:val="single"/>
         </w:rPr>
       </w:pPr>
@@ -615,6 +661,21 @@
           <w:lang w:eastAsia="zh-TW"/>
         </w:rPr>
         <w:t xml:space="preserve"> will book the same room</w:t>
+      </w:r>
+    </w:p>
+    <w:p>
+      <w:pPr>
+        <w:rPr>
+          <w:rFonts w:asciiTheme="minorHAnsi" w:hAnsiTheme="minorHAnsi" w:cstheme="minorHAnsi"/>
+          <w:lang w:eastAsia="zh-TW"/>
+        </w:rPr>
+      </w:pPr>
+      <w:r>
+        <w:rPr>
+          <w:rFonts w:asciiTheme="minorHAnsi" w:hAnsiTheme="minorHAnsi" w:cstheme="minorHAnsi"/>
+          <w:lang w:eastAsia="zh-TW"/>
+        </w:rPr>
+        <w:t>Sorbet</w:t>
       </w:r>
     </w:p>
     <w:p>

</xml_diff>